<commit_message>
Comments for the Science paper
</commit_message>
<xml_diff>
--- a/manuscript/science_manuscript_SH_21_12_20.docx
+++ b/manuscript/science_manuscript_SH_21_12_20.docx
@@ -1141,7 +1141,29 @@
         <w:t xml:space="preserve">the case. </w:t>
       </w:r>
       <w:r>
-        <w:t xml:space="preserve">A branch of machine learning known as ‘deep neural networks’ has made it increasingly easy to take a person’s likeness (whether their face, voice, or writing style), feed that </w:t>
+        <w:t xml:space="preserve">A branch of machine learning known as </w:t>
+      </w:r>
+      <w:commentRangeStart w:id="0"/>
+      <w:commentRangeStart w:id="1"/>
+      <w:r>
+        <w:t xml:space="preserve">‘deep neural networks’ </w:t>
+      </w:r>
+      <w:commentRangeEnd w:id="0"/>
+      <w:r>
+        <w:rPr>
+          <w:rStyle w:val="CommentReference"/>
+        </w:rPr>
+        <w:commentReference w:id="0"/>
+      </w:r>
+      <w:commentRangeEnd w:id="1"/>
+      <w:r>
+        <w:rPr>
+          <w:rStyle w:val="CommentReference"/>
+        </w:rPr>
+        <w:commentReference w:id="1"/>
+      </w:r>
+      <w:r>
+        <w:t xml:space="preserve">has made it increasingly easy to take a person’s likeness (whether their face, voice, or writing style), feed that </w:t>
       </w:r>
       <w:r>
         <w:t xml:space="preserve">data </w:t>
@@ -1163,8 +1185,19 @@
       <w:r>
         <w:t xml:space="preserve">synthetic </w:t>
       </w:r>
-      <w:r>
-        <w:t xml:space="preserve">copy. The results are </w:t>
+      <w:commentRangeStart w:id="2"/>
+      <w:r>
+        <w:t>copy</w:t>
+      </w:r>
+      <w:commentRangeEnd w:id="2"/>
+      <w:r>
+        <w:rPr>
+          <w:rStyle w:val="CommentReference"/>
+        </w:rPr>
+        <w:commentReference w:id="2"/>
+      </w:r>
+      <w:r>
+        <w:t xml:space="preserve">. The results are </w:t>
       </w:r>
       <w:r>
         <w:t xml:space="preserve">equal parts </w:t>
@@ -1704,13 +1737,27 @@
         <w:rPr>
           <w:color w:val="000000"/>
         </w:rPr>
-        <w:t xml:space="preserve">with natural-language </w:t>
-      </w:r>
+        <w:t xml:space="preserve">with </w:t>
+      </w:r>
+      <w:commentRangeStart w:id="3"/>
       <w:r>
         <w:rPr>
           <w:color w:val="000000"/>
         </w:rPr>
+        <w:t xml:space="preserve">natural-language </w:t>
+      </w:r>
+      <w:r>
+        <w:rPr>
+          <w:color w:val="000000"/>
+        </w:rPr>
         <w:t xml:space="preserve">learning </w:t>
+      </w:r>
+      <w:commentRangeEnd w:id="3"/>
+      <w:r>
+        <w:rPr>
+          <w:rStyle w:val="CommentReference"/>
+        </w:rPr>
+        <w:commentReference w:id="3"/>
       </w:r>
       <w:r>
         <w:rPr>
@@ -2113,7 +2160,21 @@
         <w:t xml:space="preserve"> </w:t>
       </w:r>
       <w:r>
-        <w:t xml:space="preserve">into pornographic scenes so realistic that only they know its fake [ref]. </w:t>
+        <w:t xml:space="preserve">into pornographic scenes so realistic </w:t>
+      </w:r>
+      <w:commentRangeStart w:id="4"/>
+      <w:r>
+        <w:t xml:space="preserve">that only they know its fake </w:t>
+      </w:r>
+      <w:commentRangeEnd w:id="4"/>
+      <w:r>
+        <w:rPr>
+          <w:rStyle w:val="CommentReference"/>
+        </w:rPr>
+        <w:commentReference w:id="4"/>
+      </w:r>
+      <w:r>
+        <w:t xml:space="preserve">[ref]. </w:t>
       </w:r>
       <w:r>
         <w:t>Elsewhere, p</w:t>
@@ -2688,8 +2749,16 @@
       <w:r>
         <w:t xml:space="preserve"> [ref]</w:t>
       </w:r>
+      <w:commentRangeStart w:id="5"/>
       <w:r>
         <w:t>.</w:t>
+      </w:r>
+      <w:commentRangeEnd w:id="5"/>
+      <w:r>
+        <w:rPr>
+          <w:rStyle w:val="CommentReference"/>
+        </w:rPr>
+        <w:commentReference w:id="5"/>
       </w:r>
     </w:p>
     <w:p>
@@ -2697,7 +2766,7 @@
         <w:pStyle w:val="NormalWeb"/>
         <w:ind w:firstLine="720"/>
       </w:pPr>
-      <w:bookmarkStart w:id="0" w:name="_Hlk58944943"/>
+      <w:bookmarkStart w:id="6" w:name="_Hlk58944943"/>
       <w:r>
         <w:t xml:space="preserve">What is needed then, alongside legislation and technological fixes, is a </w:t>
       </w:r>
@@ -2705,7 +2774,11 @@
         <w:t xml:space="preserve">greater </w:t>
       </w:r>
       <w:r>
-        <w:t xml:space="preserve">focus on the </w:t>
+        <w:t xml:space="preserve">focus on </w:t>
+      </w:r>
+      <w:commentRangeStart w:id="7"/>
+      <w:r>
+        <w:t xml:space="preserve">the </w:t>
       </w:r>
       <w:r>
         <w:rPr>
@@ -2717,6 +2790,13 @@
       <w:r>
         <w:t xml:space="preserve"> dimension</w:t>
       </w:r>
+      <w:commentRangeEnd w:id="7"/>
+      <w:r>
+        <w:rPr>
+          <w:rStyle w:val="CommentReference"/>
+        </w:rPr>
+        <w:commentReference w:id="7"/>
+      </w:r>
       <w:r>
         <w:t xml:space="preserve">. </w:t>
       </w:r>
@@ -2880,7 +2960,7 @@
         <w:t>influence?</w:t>
       </w:r>
     </w:p>
-    <w:bookmarkEnd w:id="0"/>
+    <w:bookmarkEnd w:id="6"/>
     <w:p>
       <w:pPr>
         <w:pStyle w:val="NormalWeb"/>
@@ -3026,6 +3106,7 @@
         <w:pStyle w:val="AbstractSummary"/>
         <w:ind w:firstLine="720"/>
       </w:pPr>
+      <w:commentRangeStart w:id="8"/>
       <w:r>
         <w:t xml:space="preserve">A second group encountered </w:t>
       </w:r>
@@ -3238,6 +3319,13 @@
       </w:r>
       <w:r>
         <w:t xml:space="preserve"> </w:t>
+      </w:r>
+      <w:commentRangeEnd w:id="8"/>
+      <w:r>
+        <w:rPr>
+          <w:rStyle w:val="CommentReference"/>
+        </w:rPr>
+        <w:commentReference w:id="8"/>
       </w:r>
     </w:p>
     <w:p>
@@ -3245,7 +3333,7 @@
         <w:pStyle w:val="AbstractSummary"/>
         <w:ind w:firstLine="720"/>
         <w:rPr>
-          <w:ins w:id="1" w:author="sean hughes" w:date="2020-10-13T12:41:00Z"/>
+          <w:ins w:id="9" w:author="sean hughes" w:date="2020-10-13T12:41:00Z"/>
         </w:rPr>
       </w:pPr>
       <w:r>
@@ -3755,7 +3843,7 @@
       </w:r>
       <w:r>
         <w:rPr>
-          <w:lang w:val="en-BE"/>
+          <w:lang/>
         </w:rPr>
         <w:t xml:space="preserve">who </w:t>
       </w:r>
@@ -3768,20 +3856,20 @@
       <w:r>
         <w:t xml:space="preserve">aware of </w:t>
       </w:r>
+      <w:r>
+        <w:rPr>
+          <w:lang/>
+        </w:rPr>
+        <w:t>Deepfak</w:t>
+      </w:r>
       <w:proofErr w:type="spellStart"/>
       <w:r>
-        <w:rPr>
-          <w:lang w:val="en-BE"/>
-        </w:rPr>
-        <w:t>Deepfak</w:t>
-      </w:r>
-      <w:r>
         <w:t>ing</w:t>
       </w:r>
       <w:proofErr w:type="spellEnd"/>
       <w:r>
         <w:rPr>
-          <w:lang w:val="en-BE"/>
+          <w:lang/>
         </w:rPr>
         <w:t xml:space="preserve"> were </w:t>
       </w:r>
@@ -3790,7 +3878,7 @@
       </w:r>
       <w:r>
         <w:rPr>
-          <w:lang w:val="en-BE"/>
+          <w:lang/>
         </w:rPr>
         <w:t xml:space="preserve">times more likely to detect </w:t>
       </w:r>
@@ -3817,7 +3905,7 @@
       </w:r>
       <w:r>
         <w:rPr>
-          <w:lang w:val="en-BE"/>
+          <w:lang/>
         </w:rPr>
         <w:t xml:space="preserve">aware </w:t>
       </w:r>
@@ -3897,11 +3985,16 @@
         <w:t xml:space="preserve">just as likely to be manipulated </w:t>
       </w:r>
       <w:r>
-        <w:t>by Deepfake</w:t>
+        <w:t xml:space="preserve">by </w:t>
+      </w:r>
+      <w:proofErr w:type="spellStart"/>
+      <w:r>
+        <w:t>Deepfake</w:t>
       </w:r>
       <w:r>
         <w:t>s</w:t>
       </w:r>
+      <w:proofErr w:type="spellEnd"/>
       <w:r>
         <w:t xml:space="preserve"> </w:t>
       </w:r>
@@ -3981,6 +4074,7 @@
         <w:pStyle w:val="AbstractSummary"/>
         <w:ind w:firstLine="720"/>
       </w:pPr>
+      <w:commentRangeStart w:id="10"/>
       <w:r>
         <w:t>In short</w:t>
       </w:r>
@@ -3994,7 +4088,17 @@
         <w:t>the viewer</w:t>
       </w:r>
       <w:r>
-        <w:t xml:space="preserve">. They </w:t>
+        <w:t xml:space="preserve">. </w:t>
+      </w:r>
+      <w:commentRangeEnd w:id="10"/>
+      <w:r>
+        <w:rPr>
+          <w:rStyle w:val="CommentReference"/>
+        </w:rPr>
+        <w:commentReference w:id="10"/>
+      </w:r>
+      <w:r>
+        <w:t xml:space="preserve">They </w:t>
       </w:r>
       <w:r>
         <w:t xml:space="preserve">can be used to </w:t>
@@ -5494,7 +5598,7 @@
       <w:r>
         <w:t xml:space="preserve"> For a style guide, see </w:t>
       </w:r>
-      <w:hyperlink r:id="rId11" w:history="1">
+      <w:hyperlink r:id="rId15" w:history="1">
         <w:r>
           <w:rPr>
             <w:rStyle w:val="Hyperlink"/>
@@ -5687,7 +5791,7 @@
       <w:r>
         <w:t xml:space="preserve">we encourage you to follow the </w:t>
       </w:r>
-      <w:hyperlink r:id="rId12" w:history="1">
+      <w:hyperlink r:id="rId16" w:history="1">
         <w:proofErr w:type="spellStart"/>
         <w:r>
           <w:rPr>
@@ -6132,7 +6236,7 @@
         </w:rPr>
         <w:t xml:space="preserve"> </w:t>
       </w:r>
-      <w:hyperlink r:id="rId13" w:history="1">
+      <w:hyperlink r:id="rId17" w:history="1">
         <w:r>
           <w:rPr>
             <w:rStyle w:val="Hyperlink"/>
@@ -6157,10 +6261,10 @@
       </w:pPr>
     </w:p>
     <w:sectPr>
-      <w:headerReference w:type="default" r:id="rId14"/>
-      <w:footerReference w:type="default" r:id="rId15"/>
-      <w:headerReference w:type="first" r:id="rId16"/>
-      <w:footerReference w:type="first" r:id="rId17"/>
+      <w:headerReference w:type="default" r:id="rId18"/>
+      <w:footerReference w:type="default" r:id="rId19"/>
+      <w:headerReference w:type="first" r:id="rId20"/>
+      <w:footerReference w:type="first" r:id="rId21"/>
       <w:pgSz w:w="12240" w:h="15840" w:code="1"/>
       <w:pgMar w:top="1440" w:right="1440" w:bottom="1440" w:left="1440" w:header="432" w:footer="720" w:gutter="0"/>
       <w:lnNumType w:countBy="5" w:distance="720"/>
@@ -6169,6 +6273,272 @@
     </w:sectPr>
   </w:body>
 </w:document>
+</file>
+
+<file path=word/comments.xml><?xml version="1.0" encoding="utf-8"?>
+<w:comments xmlns:wpc="http://schemas.microsoft.com/office/word/2010/wordprocessingCanvas" xmlns:cx="http://schemas.microsoft.com/office/drawing/2014/chartex" xmlns:cx1="http://schemas.microsoft.com/office/drawing/2015/9/8/chartex" xmlns:cx2="http://schemas.microsoft.com/office/drawing/2015/10/21/chartex" xmlns:cx3="http://schemas.microsoft.com/office/drawing/2016/5/9/chartex" xmlns:cx4="http://schemas.microsoft.com/office/drawing/2016/5/10/chartex" xmlns:cx5="http://schemas.microsoft.com/office/drawing/2016/5/11/chartex" xmlns:cx6="http://schemas.microsoft.com/office/drawing/2016/5/12/chartex" xmlns:cx7="http://schemas.microsoft.com/office/drawing/2016/5/13/chartex" xmlns:cx8="http://schemas.microsoft.com/office/drawing/2016/5/14/chartex" xmlns:mc="http://schemas.openxmlformats.org/markup-compatibility/2006" xmlns:aink="http://schemas.microsoft.com/office/drawing/2016/ink" xmlns:am3d="http://schemas.microsoft.com/office/drawing/2017/model3d" xmlns:o="urn:schemas-microsoft-com:office:office" xmlns:r="http://schemas.openxmlformats.org/officeDocument/2006/relationships" xmlns:m="http://schemas.openxmlformats.org/officeDocument/2006/math" xmlns:v="urn:schemas-microsoft-com:vml" xmlns:wp14="http://schemas.microsoft.com/office/word/2010/wordprocessingDrawing" xmlns:wp="http://schemas.openxmlformats.org/drawingml/2006/wordprocessingDrawing" xmlns:w10="urn:schemas-microsoft-com:office:word" xmlns:w="http://schemas.openxmlformats.org/wordprocessingml/2006/main" xmlns:w14="http://schemas.microsoft.com/office/word/2010/wordml" xmlns:w15="http://schemas.microsoft.com/office/word/2012/wordml" xmlns:w16cex="http://schemas.microsoft.com/office/word/2018/wordml/cex" xmlns:w16cid="http://schemas.microsoft.com/office/word/2016/wordml/cid" xmlns:w16="http://schemas.microsoft.com/office/word/2018/wordml" xmlns:w16se="http://schemas.microsoft.com/office/word/2015/wordml/symex" xmlns:wpg="http://schemas.microsoft.com/office/word/2010/wordprocessingGroup" xmlns:wpi="http://schemas.microsoft.com/office/word/2010/wordprocessingInk" xmlns:wne="http://schemas.microsoft.com/office/word/2006/wordml" xmlns:wps="http://schemas.microsoft.com/office/word/2010/wordprocessingShape" mc:Ignorable="w14 w15 w16se w16cid w16 w16cex wp14">
+  <w:comment w:id="0" w:author="Rian Hughes" w:date="2020-12-23T13:41:00Z" w:initials="RH">
+    <w:p>
+      <w:pPr>
+        <w:pStyle w:val="CommentText"/>
+      </w:pPr>
+      <w:r>
+        <w:rPr>
+          <w:rStyle w:val="CommentReference"/>
+        </w:rPr>
+        <w:annotationRef/>
+      </w:r>
+      <w:r>
+        <w:t xml:space="preserve">Deep learning is the name of the ML branch, and more specifically GANs for creating </w:t>
+      </w:r>
+      <w:proofErr w:type="spellStart"/>
+      <w:r>
+        <w:t>deepfakes</w:t>
+      </w:r>
+      <w:proofErr w:type="spellEnd"/>
+    </w:p>
+  </w:comment>
+  <w:comment w:id="1" w:author="Rian Hughes" w:date="2020-12-23T13:42:00Z" w:initials="RH">
+    <w:p>
+      <w:pPr>
+        <w:pStyle w:val="CommentText"/>
+      </w:pPr>
+      <w:r>
+        <w:rPr>
+          <w:rStyle w:val="CommentReference"/>
+        </w:rPr>
+        <w:annotationRef/>
+      </w:r>
+    </w:p>
+  </w:comment>
+  <w:comment w:id="2" w:author="Rian Hughes" w:date="2020-12-23T13:43:00Z" w:initials="RH">
+    <w:p>
+      <w:pPr>
+        <w:pStyle w:val="CommentText"/>
+      </w:pPr>
+      <w:r>
+        <w:rPr>
+          <w:rStyle w:val="CommentReference"/>
+        </w:rPr>
+        <w:annotationRef/>
+      </w:r>
+      <w:proofErr w:type="gramStart"/>
+      <w:r>
+        <w:rPr>
+          <w:rStyle w:val="CommentReference"/>
+        </w:rPr>
+        <w:t>It’s</w:t>
+      </w:r>
+      <w:proofErr w:type="gramEnd"/>
+      <w:r>
+        <w:rPr>
+          <w:rStyle w:val="CommentReference"/>
+        </w:rPr>
+        <w:t xml:space="preserve"> not so much a copy, as new data</w:t>
+      </w:r>
+    </w:p>
+  </w:comment>
+  <w:comment w:id="3" w:author="Rian Hughes" w:date="2020-12-23T13:47:00Z" w:initials="RH">
+    <w:p>
+      <w:pPr>
+        <w:pStyle w:val="CommentText"/>
+      </w:pPr>
+      <w:r>
+        <w:rPr>
+          <w:rStyle w:val="CommentReference"/>
+        </w:rPr>
+        <w:annotationRef/>
+      </w:r>
+      <w:r>
+        <w:t xml:space="preserve">Natural Language Processing (NLP) is the standard terminology, as far as </w:t>
+      </w:r>
+      <w:proofErr w:type="gramStart"/>
+      <w:r>
+        <w:t>I’m</w:t>
+      </w:r>
+      <w:proofErr w:type="gramEnd"/>
+      <w:r>
+        <w:t xml:space="preserve"> aware</w:t>
+      </w:r>
+    </w:p>
+  </w:comment>
+  <w:comment w:id="4" w:author="Rian Hughes" w:date="2020-12-23T13:50:00Z" w:initials="RH">
+    <w:p>
+      <w:pPr>
+        <w:pStyle w:val="CommentText"/>
+      </w:pPr>
+      <w:r>
+        <w:rPr>
+          <w:rStyle w:val="CommentReference"/>
+        </w:rPr>
+        <w:annotationRef/>
+      </w:r>
+      <w:r>
+        <w:rPr>
+          <w:rStyle w:val="CommentReference"/>
+        </w:rPr>
+        <w:t xml:space="preserve">It might be better to drop this, and just write </w:t>
+      </w:r>
+      <w:proofErr w:type="gramStart"/>
+      <w:r>
+        <w:rPr>
+          <w:rStyle w:val="CommentReference"/>
+        </w:rPr>
+        <w:t>it’s</w:t>
+      </w:r>
+      <w:proofErr w:type="gramEnd"/>
+      <w:r>
+        <w:rPr>
+          <w:rStyle w:val="CommentReference"/>
+        </w:rPr>
+        <w:t xml:space="preserve"> super realistic or something. (surely other people are aware </w:t>
+      </w:r>
+      <w:proofErr w:type="gramStart"/>
+      <w:r>
+        <w:rPr>
+          <w:rStyle w:val="CommentReference"/>
+        </w:rPr>
+        <w:t>it’s</w:t>
+      </w:r>
+      <w:proofErr w:type="gramEnd"/>
+      <w:r>
+        <w:rPr>
+          <w:rStyle w:val="CommentReference"/>
+        </w:rPr>
+        <w:t xml:space="preserve"> not genuine content, even if a chunk of the general population doesn’t)</w:t>
+      </w:r>
+    </w:p>
+  </w:comment>
+  <w:comment w:id="5" w:author="Rian Hughes" w:date="2020-12-23T14:03:00Z" w:initials="RH">
+    <w:p>
+      <w:pPr>
+        <w:pStyle w:val="CommentText"/>
+      </w:pPr>
+      <w:r>
+        <w:rPr>
+          <w:rStyle w:val="CommentReference"/>
+        </w:rPr>
+        <w:annotationRef/>
+      </w:r>
+      <w:r>
+        <w:t>Are Science paper intros normally a page and a half?</w:t>
+      </w:r>
+    </w:p>
+  </w:comment>
+  <w:comment w:id="7" w:author="Rian Hughes" w:date="2020-12-23T14:02:00Z" w:initials="RH">
+    <w:p>
+      <w:pPr>
+        <w:pStyle w:val="CommentText"/>
+      </w:pPr>
+      <w:r>
+        <w:rPr>
+          <w:rStyle w:val="CommentReference"/>
+        </w:rPr>
+        <w:annotationRef/>
+      </w:r>
+      <w:r>
+        <w:t>What does this mean?</w:t>
+      </w:r>
+    </w:p>
+  </w:comment>
+  <w:comment w:id="8" w:author="Rian Hughes" w:date="2020-12-23T14:16:00Z" w:initials="RH">
+    <w:p>
+      <w:pPr>
+        <w:pStyle w:val="CommentText"/>
+      </w:pPr>
+      <w:r>
+        <w:rPr>
+          <w:rStyle w:val="CommentReference"/>
+        </w:rPr>
+        <w:annotationRef/>
+      </w:r>
+      <w:r>
+        <w:t xml:space="preserve">This paragraph is kind of confusing, </w:t>
+      </w:r>
+      <w:proofErr w:type="gramStart"/>
+      <w:r>
+        <w:t>there’s</w:t>
+      </w:r>
+      <w:proofErr w:type="gramEnd"/>
+      <w:r>
+        <w:t xml:space="preserve"> too much going on </w:t>
+      </w:r>
+      <w:proofErr w:type="spellStart"/>
+      <w:r>
+        <w:t>imo</w:t>
+      </w:r>
+      <w:proofErr w:type="spellEnd"/>
+    </w:p>
+  </w:comment>
+  <w:comment w:id="10" w:author="Rian Hughes" w:date="2020-12-23T14:46:00Z" w:initials="RH">
+    <w:p>
+      <w:pPr>
+        <w:pStyle w:val="CommentText"/>
+      </w:pPr>
+      <w:r>
+        <w:rPr>
+          <w:rStyle w:val="CommentReference"/>
+        </w:rPr>
+        <w:annotationRef/>
+      </w:r>
+      <w:hyperlink r:id="rId1" w:history="1">
+        <w:r>
+          <w:rPr>
+            <w:rStyle w:val="Hyperlink"/>
+          </w:rPr>
+          <w:t>https://as.com/meristation/imagenes/2020/03/03/noticias/1583255185_233893_1583259539_noticia_normal.jpg</w:t>
+        </w:r>
+      </w:hyperlink>
+    </w:p>
+    <w:p>
+      <w:pPr>
+        <w:pStyle w:val="CommentText"/>
+      </w:pPr>
+    </w:p>
+  </w:comment>
+</w:comments>
+</file>
+
+<file path=word/commentsExtended.xml><?xml version="1.0" encoding="utf-8"?>
+<w15:commentsEx xmlns:wpc="http://schemas.microsoft.com/office/word/2010/wordprocessingCanvas" xmlns:cx="http://schemas.microsoft.com/office/drawing/2014/chartex" xmlns:cx1="http://schemas.microsoft.com/office/drawing/2015/9/8/chartex" xmlns:cx2="http://schemas.microsoft.com/office/drawing/2015/10/21/chartex" xmlns:cx3="http://schemas.microsoft.com/office/drawing/2016/5/9/chartex" xmlns:cx4="http://schemas.microsoft.com/office/drawing/2016/5/10/chartex" xmlns:cx5="http://schemas.microsoft.com/office/drawing/2016/5/11/chartex" xmlns:cx6="http://schemas.microsoft.com/office/drawing/2016/5/12/chartex" xmlns:cx7="http://schemas.microsoft.com/office/drawing/2016/5/13/chartex" xmlns:cx8="http://schemas.microsoft.com/office/drawing/2016/5/14/chartex" xmlns:mc="http://schemas.openxmlformats.org/markup-compatibility/2006" xmlns:aink="http://schemas.microsoft.com/office/drawing/2016/ink" xmlns:am3d="http://schemas.microsoft.com/office/drawing/2017/model3d" xmlns:o="urn:schemas-microsoft-com:office:office" xmlns:r="http://schemas.openxmlformats.org/officeDocument/2006/relationships" xmlns:m="http://schemas.openxmlformats.org/officeDocument/2006/math" xmlns:v="urn:schemas-microsoft-com:vml" xmlns:wp14="http://schemas.microsoft.com/office/word/2010/wordprocessingDrawing" xmlns:wp="http://schemas.openxmlformats.org/drawingml/2006/wordprocessingDrawing" xmlns:w10="urn:schemas-microsoft-com:office:word" xmlns:w="http://schemas.openxmlformats.org/wordprocessingml/2006/main" xmlns:w14="http://schemas.microsoft.com/office/word/2010/wordml" xmlns:w15="http://schemas.microsoft.com/office/word/2012/wordml" xmlns:w16cex="http://schemas.microsoft.com/office/word/2018/wordml/cex" xmlns:w16cid="http://schemas.microsoft.com/office/word/2016/wordml/cid" xmlns:w16="http://schemas.microsoft.com/office/word/2018/wordml" xmlns:w16se="http://schemas.microsoft.com/office/word/2015/wordml/symex" xmlns:wpg="http://schemas.microsoft.com/office/word/2010/wordprocessingGroup" xmlns:wpi="http://schemas.microsoft.com/office/word/2010/wordprocessingInk" xmlns:wne="http://schemas.microsoft.com/office/word/2006/wordml" xmlns:wps="http://schemas.microsoft.com/office/word/2010/wordprocessingShape" mc:Ignorable="w14 w15 w16se w16cid w16 w16cex wp14">
+  <w15:commentEx w15:paraId="3F8E6FF6" w15:done="0"/>
+  <w15:commentEx w15:paraId="786A81FD" w15:paraIdParent="3F8E6FF6" w15:done="0"/>
+  <w15:commentEx w15:paraId="0A4C2F81" w15:done="0"/>
+  <w15:commentEx w15:paraId="66BC1D7F" w15:done="0"/>
+  <w15:commentEx w15:paraId="29891ACE" w15:done="0"/>
+  <w15:commentEx w15:paraId="50B04FB6" w15:done="0"/>
+  <w15:commentEx w15:paraId="58EADDF5" w15:done="0"/>
+  <w15:commentEx w15:paraId="4BC5871A" w15:done="0"/>
+  <w15:commentEx w15:paraId="1780CFC2" w15:done="0"/>
+</w15:commentsEx>
+</file>
+
+<file path=word/commentsExtensible.xml><?xml version="1.0" encoding="utf-8"?>
+<w16cex:commentsExtensible xmlns:wpc="http://schemas.microsoft.com/office/word/2010/wordprocessingCanvas" xmlns:cx="http://schemas.microsoft.com/office/drawing/2014/chartex" xmlns:cx1="http://schemas.microsoft.com/office/drawing/2015/9/8/chartex" xmlns:cx2="http://schemas.microsoft.com/office/drawing/2015/10/21/chartex" xmlns:cx3="http://schemas.microsoft.com/office/drawing/2016/5/9/chartex" xmlns:cx4="http://schemas.microsoft.com/office/drawing/2016/5/10/chartex" xmlns:cx5="http://schemas.microsoft.com/office/drawing/2016/5/11/chartex" xmlns:cx6="http://schemas.microsoft.com/office/drawing/2016/5/12/chartex" xmlns:cx7="http://schemas.microsoft.com/office/drawing/2016/5/13/chartex" xmlns:cx8="http://schemas.microsoft.com/office/drawing/2016/5/14/chartex" xmlns:mc="http://schemas.openxmlformats.org/markup-compatibility/2006" xmlns:aink="http://schemas.microsoft.com/office/drawing/2016/ink" xmlns:am3d="http://schemas.microsoft.com/office/drawing/2017/model3d" xmlns:o="urn:schemas-microsoft-com:office:office" xmlns:r="http://schemas.openxmlformats.org/officeDocument/2006/relationships" xmlns:m="http://schemas.openxmlformats.org/officeDocument/2006/math" xmlns:v="urn:schemas-microsoft-com:vml" xmlns:wp14="http://schemas.microsoft.com/office/word/2010/wordprocessingDrawing" xmlns:wp="http://schemas.openxmlformats.org/drawingml/2006/wordprocessingDrawing" xmlns:w10="urn:schemas-microsoft-com:office:word" xmlns:w="http://schemas.openxmlformats.org/wordprocessingml/2006/main" xmlns:w14="http://schemas.microsoft.com/office/word/2010/wordml" xmlns:w15="http://schemas.microsoft.com/office/word/2012/wordml" xmlns:w16cex="http://schemas.microsoft.com/office/word/2018/wordml/cex" xmlns:w16cid="http://schemas.microsoft.com/office/word/2016/wordml/cid" xmlns:w16="http://schemas.microsoft.com/office/word/2018/wordml" xmlns:w16se="http://schemas.microsoft.com/office/word/2015/wordml/symex" xmlns:wpg="http://schemas.microsoft.com/office/word/2010/wordprocessingGroup" xmlns:wpi="http://schemas.microsoft.com/office/word/2010/wordprocessingInk" xmlns:wne="http://schemas.microsoft.com/office/word/2006/wordml" xmlns:wps="http://schemas.microsoft.com/office/word/2010/wordprocessingShape" mc:Ignorable="w14 w15 w16se w16cid w16 w16cex wp14">
+  <w16cex:commentExtensible w16cex:durableId="238DC7A6" w16cex:dateUtc="2020-12-23T13:41:00Z"/>
+  <w16cex:commentExtensible w16cex:durableId="238DC7C2" w16cex:dateUtc="2020-12-23T13:42:00Z"/>
+  <w16cex:commentExtensible w16cex:durableId="238DC811" w16cex:dateUtc="2020-12-23T13:43:00Z"/>
+  <w16cex:commentExtensible w16cex:durableId="238DC8EF" w16cex:dateUtc="2020-12-23T13:47:00Z"/>
+  <w16cex:commentExtensible w16cex:durableId="238DC9B3" w16cex:dateUtc="2020-12-23T13:50:00Z"/>
+  <w16cex:commentExtensible w16cex:durableId="238DCCA7" w16cex:dateUtc="2020-12-23T14:03:00Z"/>
+  <w16cex:commentExtensible w16cex:durableId="238DCC80" w16cex:dateUtc="2020-12-23T14:02:00Z"/>
+  <w16cex:commentExtensible w16cex:durableId="238DCFB4" w16cex:dateUtc="2020-12-23T14:16:00Z"/>
+  <w16cex:commentExtensible w16cex:durableId="238DD6DF" w16cex:dateUtc="2020-12-23T14:46:00Z"/>
+</w16cex:commentsExtensible>
+</file>
+
+<file path=word/commentsIds.xml><?xml version="1.0" encoding="utf-8"?>
+<w16cid:commentsIds xmlns:wpc="http://schemas.microsoft.com/office/word/2010/wordprocessingCanvas" xmlns:cx="http://schemas.microsoft.com/office/drawing/2014/chartex" xmlns:cx1="http://schemas.microsoft.com/office/drawing/2015/9/8/chartex" xmlns:cx2="http://schemas.microsoft.com/office/drawing/2015/10/21/chartex" xmlns:cx3="http://schemas.microsoft.com/office/drawing/2016/5/9/chartex" xmlns:cx4="http://schemas.microsoft.com/office/drawing/2016/5/10/chartex" xmlns:cx5="http://schemas.microsoft.com/office/drawing/2016/5/11/chartex" xmlns:cx6="http://schemas.microsoft.com/office/drawing/2016/5/12/chartex" xmlns:cx7="http://schemas.microsoft.com/office/drawing/2016/5/13/chartex" xmlns:cx8="http://schemas.microsoft.com/office/drawing/2016/5/14/chartex" xmlns:mc="http://schemas.openxmlformats.org/markup-compatibility/2006" xmlns:aink="http://schemas.microsoft.com/office/drawing/2016/ink" xmlns:am3d="http://schemas.microsoft.com/office/drawing/2017/model3d" xmlns:o="urn:schemas-microsoft-com:office:office" xmlns:r="http://schemas.openxmlformats.org/officeDocument/2006/relationships" xmlns:m="http://schemas.openxmlformats.org/officeDocument/2006/math" xmlns:v="urn:schemas-microsoft-com:vml" xmlns:wp14="http://schemas.microsoft.com/office/word/2010/wordprocessingDrawing" xmlns:wp="http://schemas.openxmlformats.org/drawingml/2006/wordprocessingDrawing" xmlns:w10="urn:schemas-microsoft-com:office:word" xmlns:w="http://schemas.openxmlformats.org/wordprocessingml/2006/main" xmlns:w14="http://schemas.microsoft.com/office/word/2010/wordml" xmlns:w15="http://schemas.microsoft.com/office/word/2012/wordml" xmlns:w16cex="http://schemas.microsoft.com/office/word/2018/wordml/cex" xmlns:w16cid="http://schemas.microsoft.com/office/word/2016/wordml/cid" xmlns:w16="http://schemas.microsoft.com/office/word/2018/wordml" xmlns:w16se="http://schemas.microsoft.com/office/word/2015/wordml/symex" xmlns:wpg="http://schemas.microsoft.com/office/word/2010/wordprocessingGroup" xmlns:wpi="http://schemas.microsoft.com/office/word/2010/wordprocessingInk" xmlns:wne="http://schemas.microsoft.com/office/word/2006/wordml" xmlns:wps="http://schemas.microsoft.com/office/word/2010/wordprocessingShape" mc:Ignorable="w14 w15 w16se w16cid w16 w16cex wp14">
+  <w16cid:commentId w16cid:paraId="3F8E6FF6" w16cid:durableId="238DC7A6"/>
+  <w16cid:commentId w16cid:paraId="786A81FD" w16cid:durableId="238DC7C2"/>
+  <w16cid:commentId w16cid:paraId="0A4C2F81" w16cid:durableId="238DC811"/>
+  <w16cid:commentId w16cid:paraId="66BC1D7F" w16cid:durableId="238DC8EF"/>
+  <w16cid:commentId w16cid:paraId="29891ACE" w16cid:durableId="238DC9B3"/>
+  <w16cid:commentId w16cid:paraId="50B04FB6" w16cid:durableId="238DCCA7"/>
+  <w16cid:commentId w16cid:paraId="58EADDF5" w16cid:durableId="238DCC80"/>
+  <w16cid:commentId w16cid:paraId="4BC5871A" w16cid:durableId="238DCFB4"/>
+  <w16cid:commentId w16cid:paraId="1780CFC2" w16cid:durableId="238DD6DF"/>
+</w16cid:commentsIds>
 </file>
 
 <file path=word/endnotes.xml><?xml version="1.0" encoding="utf-8"?>
@@ -7435,6 +7805,9 @@
 
 <file path=word/people.xml><?xml version="1.0" encoding="utf-8"?>
 <w15:people xmlns:wpc="http://schemas.microsoft.com/office/word/2010/wordprocessingCanvas" xmlns:cx="http://schemas.microsoft.com/office/drawing/2014/chartex" xmlns:cx1="http://schemas.microsoft.com/office/drawing/2015/9/8/chartex" xmlns:cx2="http://schemas.microsoft.com/office/drawing/2015/10/21/chartex" xmlns:cx3="http://schemas.microsoft.com/office/drawing/2016/5/9/chartex" xmlns:cx4="http://schemas.microsoft.com/office/drawing/2016/5/10/chartex" xmlns:cx5="http://schemas.microsoft.com/office/drawing/2016/5/11/chartex" xmlns:cx6="http://schemas.microsoft.com/office/drawing/2016/5/12/chartex" xmlns:cx7="http://schemas.microsoft.com/office/drawing/2016/5/13/chartex" xmlns:cx8="http://schemas.microsoft.com/office/drawing/2016/5/14/chartex" xmlns:mc="http://schemas.openxmlformats.org/markup-compatibility/2006" xmlns:aink="http://schemas.microsoft.com/office/drawing/2016/ink" xmlns:am3d="http://schemas.microsoft.com/office/drawing/2017/model3d" xmlns:o="urn:schemas-microsoft-com:office:office" xmlns:r="http://schemas.openxmlformats.org/officeDocument/2006/relationships" xmlns:m="http://schemas.openxmlformats.org/officeDocument/2006/math" xmlns:v="urn:schemas-microsoft-com:vml" xmlns:wp14="http://schemas.microsoft.com/office/word/2010/wordprocessingDrawing" xmlns:wp="http://schemas.openxmlformats.org/drawingml/2006/wordprocessingDrawing" xmlns:w10="urn:schemas-microsoft-com:office:word" xmlns:w="http://schemas.openxmlformats.org/wordprocessingml/2006/main" xmlns:w14="http://schemas.microsoft.com/office/word/2010/wordml" xmlns:w15="http://schemas.microsoft.com/office/word/2012/wordml" xmlns:w16cex="http://schemas.microsoft.com/office/word/2018/wordml/cex" xmlns:w16cid="http://schemas.microsoft.com/office/word/2016/wordml/cid" xmlns:w16="http://schemas.microsoft.com/office/word/2018/wordml" xmlns:w16se="http://schemas.microsoft.com/office/word/2015/wordml/symex" xmlns:wpg="http://schemas.microsoft.com/office/word/2010/wordprocessingGroup" xmlns:wpi="http://schemas.microsoft.com/office/word/2010/wordprocessingInk" xmlns:wne="http://schemas.microsoft.com/office/word/2006/wordml" xmlns:wps="http://schemas.microsoft.com/office/word/2010/wordprocessingShape" mc:Ignorable="w14 w15 w16se w16cid w16 w16cex wp14">
+  <w15:person w15:author="Rian Hughes">
+    <w15:presenceInfo w15:providerId="None" w15:userId="Rian Hughes"/>
+  </w15:person>
   <w15:person w15:author="sean hughes">
     <w15:presenceInfo w15:providerId="Windows Live" w15:userId="290af962c17f5454"/>
   </w15:person>
@@ -9623,6 +9996,18 @@
     <w:semiHidden/>
     <w:rsid w:val="003F6936"/>
   </w:style>
+  <w:style w:type="character" w:styleId="UnresolvedMention">
+    <w:name w:val="Unresolved Mention"/>
+    <w:basedOn w:val="DefaultParagraphFont"/>
+    <w:uiPriority w:val="99"/>
+    <w:semiHidden/>
+    <w:unhideWhenUsed/>
+    <w:rsid w:val="0034724F"/>
+    <w:rPr>
+      <w:color w:val="605E5C"/>
+      <w:shd w:val="clear" w:color="auto" w:fill="E1DFDD"/>
+    </w:rPr>
+  </w:style>
 </w:styles>
 </file>
 

</xml_diff>

<commit_message>
Updated manuscript based on Ciaran and Rian's Feedback
</commit_message>
<xml_diff>
--- a/manuscript/science_manuscript_SH_21_12_20.docx
+++ b/manuscript/science_manuscript_SH_21_12_20.docx
@@ -1142,7 +1142,13 @@
         <w:t xml:space="preserve">the case. </w:t>
       </w:r>
       <w:r>
-        <w:t xml:space="preserve">A branch of machine learning known as ‘deep neural networks’ has made it increasingly easy to take a person’s likeness (whether their face, voice, or writing style), feed that </w:t>
+        <w:t xml:space="preserve">A branch of machine learning known as ‘deep </w:t>
+      </w:r>
+      <w:r>
+        <w:t>learning</w:t>
+      </w:r>
+      <w:r>
+        <w:t xml:space="preserve">’ has made it increasingly easy to take a person’s likeness (whether their face, voice, or writing style), feed that </w:t>
       </w:r>
       <w:r>
         <w:t xml:space="preserve">data </w:t>
@@ -1705,13 +1711,25 @@
         <w:rPr>
           <w:color w:val="000000"/>
         </w:rPr>
-        <w:t xml:space="preserve">with natural-language </w:t>
+        <w:t>with natural</w:t>
       </w:r>
       <w:r>
         <w:rPr>
           <w:color w:val="000000"/>
         </w:rPr>
-        <w:t xml:space="preserve">learning </w:t>
+        <w:t xml:space="preserve"> </w:t>
+      </w:r>
+      <w:r>
+        <w:rPr>
+          <w:color w:val="000000"/>
+        </w:rPr>
+        <w:t xml:space="preserve">language </w:t>
+      </w:r>
+      <w:r>
+        <w:rPr>
+          <w:color w:val="000000"/>
+        </w:rPr>
+        <w:t xml:space="preserve">processing </w:t>
       </w:r>
       <w:r>
         <w:rPr>
@@ -8369,6 +8387,7 @@
   <w:style w:type="character" w:default="1" w:styleId="DefaultParagraphFont">
     <w:name w:val="Default Paragraph Font"/>
     <w:uiPriority w:val="1"/>
+    <w:semiHidden/>
     <w:unhideWhenUsed/>
   </w:style>
   <w:style w:type="table" w:default="1" w:styleId="TableNormal">

</xml_diff>